<commit_message>
details updated for version 3 certificate creation
</commit_message>
<xml_diff>
--- a/Documentation/Self signed certificate and key generation guide.docx
+++ b/Documentation/Self signed certificate and key generation guide.docx
@@ -39,7 +39,77 @@
           <w:sz w:val="24"/>
           <w:szCs w:val="24"/>
         </w:rPr>
-        <w:t xml:space="preserve">To run the emulator with a session, a server.crt and </w:t>
+        <w:t xml:space="preserve">To run the emulator with a session, a </w:t>
+      </w:r>
+      <w:r>
+        <w:rPr>
+          <w:sz w:val="24"/>
+          <w:szCs w:val="24"/>
+        </w:rPr>
+        <w:t>certificate and private key</w:t>
+      </w:r>
+      <w:r>
+        <w:rPr>
+          <w:sz w:val="24"/>
+          <w:szCs w:val="24"/>
+        </w:rPr>
+        <w:t xml:space="preserve"> file</w:t>
+      </w:r>
+      <w:r>
+        <w:rPr>
+          <w:sz w:val="24"/>
+          <w:szCs w:val="24"/>
+        </w:rPr>
+        <w:t>s are required</w:t>
+      </w:r>
+      <w:r>
+        <w:rPr>
+          <w:sz w:val="24"/>
+          <w:szCs w:val="24"/>
+        </w:rPr>
+        <w:t xml:space="preserve"> to be present</w:t>
+      </w:r>
+      <w:r>
+        <w:rPr>
+          <w:sz w:val="24"/>
+          <w:szCs w:val="24"/>
+        </w:rPr>
+        <w:t xml:space="preserve"> at the </w:t>
+      </w:r>
+      <w:r>
+        <w:rPr>
+          <w:sz w:val="24"/>
+          <w:szCs w:val="24"/>
+        </w:rPr>
+        <w:t xml:space="preserve">same </w:t>
+      </w:r>
+      <w:r>
+        <w:rPr>
+          <w:sz w:val="24"/>
+          <w:szCs w:val="24"/>
+        </w:rPr>
+        <w:t xml:space="preserve">level </w:t>
+      </w:r>
+      <w:r>
+        <w:rPr>
+          <w:sz w:val="24"/>
+          <w:szCs w:val="24"/>
+        </w:rPr>
+        <w:t>as</w:t>
+      </w:r>
+      <w:r>
+        <w:rPr>
+          <w:sz w:val="24"/>
+          <w:szCs w:val="24"/>
+        </w:rPr>
+        <w:t xml:space="preserve"> emulator.py in the directory</w:t>
+      </w:r>
+      <w:r>
+        <w:rPr>
+          <w:sz w:val="24"/>
+          <w:szCs w:val="24"/>
+        </w:rPr>
+        <w:t xml:space="preserve"> (in the below steps certificate file name is server.crt and private key file is </w:t>
       </w:r>
       <w:proofErr w:type="spellStart"/>
       <w:r>
@@ -55,56 +125,14 @@
           <w:sz w:val="24"/>
           <w:szCs w:val="24"/>
         </w:rPr>
-        <w:t xml:space="preserve"> file</w:t>
-      </w:r>
-      <w:r>
-        <w:rPr>
-          <w:sz w:val="24"/>
-          <w:szCs w:val="24"/>
-        </w:rPr>
-        <w:t>s are required</w:t>
-      </w:r>
-      <w:r>
-        <w:rPr>
-          <w:sz w:val="24"/>
-          <w:szCs w:val="24"/>
-        </w:rPr>
-        <w:t xml:space="preserve"> to be present</w:t>
-      </w:r>
-      <w:r>
-        <w:rPr>
-          <w:sz w:val="24"/>
-          <w:szCs w:val="24"/>
-        </w:rPr>
-        <w:t xml:space="preserve"> at the </w:t>
-      </w:r>
-      <w:r>
-        <w:rPr>
-          <w:sz w:val="24"/>
-          <w:szCs w:val="24"/>
-        </w:rPr>
-        <w:t xml:space="preserve">same </w:t>
-      </w:r>
-      <w:r>
-        <w:rPr>
-          <w:sz w:val="24"/>
-          <w:szCs w:val="24"/>
-        </w:rPr>
-        <w:t xml:space="preserve">level </w:t>
-      </w:r>
-      <w:r>
-        <w:rPr>
-          <w:sz w:val="24"/>
-          <w:szCs w:val="24"/>
-        </w:rPr>
-        <w:t>as</w:t>
-      </w:r>
-      <w:r>
-        <w:rPr>
-          <w:sz w:val="24"/>
-          <w:szCs w:val="24"/>
-        </w:rPr>
-        <w:t xml:space="preserve"> emulator.py in the directory.</w:t>
+        <w:t>)</w:t>
+      </w:r>
+      <w:r>
+        <w:rPr>
+          <w:sz w:val="24"/>
+          <w:szCs w:val="24"/>
+        </w:rPr>
+        <w:t>.</w:t>
       </w:r>
       <w:r>
         <w:rPr>
@@ -985,6 +1013,460 @@
           <w:szCs w:val="24"/>
         </w:rPr>
         <w:t>signed successfully.</w:t>
+      </w:r>
+    </w:p>
+    <w:p>
+      <w:pPr>
+        <w:jc w:val="both"/>
+        <w:rPr>
+          <w:b/>
+          <w:bCs/>
+          <w:sz w:val="24"/>
+          <w:szCs w:val="24"/>
+        </w:rPr>
+      </w:pPr>
+      <w:r>
+        <w:rPr>
+          <w:b/>
+          <w:bCs/>
+          <w:sz w:val="24"/>
+          <w:szCs w:val="24"/>
+        </w:rPr>
+        <w:t>Extension:</w:t>
+      </w:r>
+    </w:p>
+    <w:p>
+      <w:pPr>
+        <w:jc w:val="both"/>
+        <w:rPr>
+          <w:sz w:val="24"/>
+          <w:szCs w:val="24"/>
+        </w:rPr>
+      </w:pPr>
+      <w:r>
+        <w:rPr>
+          <w:sz w:val="24"/>
+          <w:szCs w:val="24"/>
+        </w:rPr>
+        <w:t xml:space="preserve">The above steps would create </w:t>
+      </w:r>
+      <w:r>
+        <w:rPr>
+          <w:sz w:val="24"/>
+          <w:szCs w:val="24"/>
+        </w:rPr>
+        <w:t xml:space="preserve">an </w:t>
+      </w:r>
+      <w:r>
+        <w:rPr>
+          <w:sz w:val="24"/>
+          <w:szCs w:val="24"/>
+        </w:rPr>
+        <w:t>HTTPS certificate with version 1. T</w:t>
+      </w:r>
+      <w:r>
+        <w:rPr>
+          <w:sz w:val="24"/>
+          <w:szCs w:val="24"/>
+        </w:rPr>
+        <w:t xml:space="preserve">o create </w:t>
+      </w:r>
+      <w:r>
+        <w:rPr>
+          <w:sz w:val="24"/>
+          <w:szCs w:val="24"/>
+        </w:rPr>
+        <w:t xml:space="preserve">a </w:t>
+      </w:r>
+      <w:r>
+        <w:rPr>
+          <w:sz w:val="24"/>
+          <w:szCs w:val="24"/>
+        </w:rPr>
+        <w:t xml:space="preserve">version 3 certificate, run </w:t>
+      </w:r>
+      <w:r>
+        <w:rPr>
+          <w:sz w:val="24"/>
+          <w:szCs w:val="24"/>
+        </w:rPr>
+        <w:t>steps</w:t>
+      </w:r>
+      <w:r>
+        <w:rPr>
+          <w:sz w:val="24"/>
+          <w:szCs w:val="24"/>
+        </w:rPr>
+        <w:t xml:space="preserve"> 1-5 and </w:t>
+      </w:r>
+      <w:r>
+        <w:rPr>
+          <w:sz w:val="24"/>
+          <w:szCs w:val="24"/>
+        </w:rPr>
+        <w:t>then do the following:</w:t>
+      </w:r>
+    </w:p>
+    <w:p>
+      <w:pPr>
+        <w:jc w:val="both"/>
+        <w:rPr>
+          <w:sz w:val="24"/>
+          <w:szCs w:val="24"/>
+        </w:rPr>
+      </w:pPr>
+      <w:r>
+        <w:rPr>
+          <w:sz w:val="24"/>
+          <w:szCs w:val="24"/>
+        </w:rPr>
+        <w:t xml:space="preserve">Create </w:t>
+      </w:r>
+      <w:r>
+        <w:rPr>
+          <w:sz w:val="24"/>
+          <w:szCs w:val="24"/>
+        </w:rPr>
+        <w:t xml:space="preserve">a </w:t>
+      </w:r>
+      <w:r>
+        <w:rPr>
+          <w:sz w:val="24"/>
+          <w:szCs w:val="24"/>
+        </w:rPr>
+        <w:t xml:space="preserve">v3.ext file with </w:t>
+      </w:r>
+      <w:r>
+        <w:rPr>
+          <w:sz w:val="24"/>
+          <w:szCs w:val="24"/>
+        </w:rPr>
+        <w:t xml:space="preserve">the </w:t>
+      </w:r>
+      <w:r>
+        <w:rPr>
+          <w:sz w:val="24"/>
+          <w:szCs w:val="24"/>
+        </w:rPr>
+        <w:t xml:space="preserve">following </w:t>
+      </w:r>
+      <w:r>
+        <w:rPr>
+          <w:sz w:val="24"/>
+          <w:szCs w:val="24"/>
+        </w:rPr>
+        <w:t>content:</w:t>
+      </w:r>
+    </w:p>
+    <w:p>
+      <w:pPr>
+        <w:spacing w:after="0"/>
+        <w:rPr>
+          <w:rFonts w:ascii="Courier New" w:hAnsi="Courier New" w:cs="Courier New"/>
+          <w:sz w:val="24"/>
+          <w:szCs w:val="24"/>
+        </w:rPr>
+      </w:pPr>
+      <w:proofErr w:type="spellStart"/>
+      <w:r>
+        <w:rPr>
+          <w:rFonts w:ascii="Courier New" w:hAnsi="Courier New" w:cs="Courier New"/>
+          <w:sz w:val="24"/>
+          <w:szCs w:val="24"/>
+        </w:rPr>
+        <w:t>authorityKeyIdentifier</w:t>
+      </w:r>
+      <w:proofErr w:type="spellEnd"/>
+      <w:r>
+        <w:rPr>
+          <w:rFonts w:ascii="Courier New" w:hAnsi="Courier New" w:cs="Courier New"/>
+          <w:sz w:val="24"/>
+          <w:szCs w:val="24"/>
+        </w:rPr>
+        <w:t>=</w:t>
+      </w:r>
+      <w:proofErr w:type="spellStart"/>
+      <w:proofErr w:type="gramStart"/>
+      <w:r>
+        <w:rPr>
+          <w:rFonts w:ascii="Courier New" w:hAnsi="Courier New" w:cs="Courier New"/>
+          <w:sz w:val="24"/>
+          <w:szCs w:val="24"/>
+        </w:rPr>
+        <w:t>keyid,issuer</w:t>
+      </w:r>
+      <w:proofErr w:type="spellEnd"/>
+      <w:proofErr w:type="gramEnd"/>
+    </w:p>
+    <w:p>
+      <w:pPr>
+        <w:spacing w:after="0"/>
+        <w:rPr>
+          <w:rFonts w:ascii="Courier New" w:hAnsi="Courier New" w:cs="Courier New"/>
+          <w:sz w:val="24"/>
+          <w:szCs w:val="24"/>
+        </w:rPr>
+      </w:pPr>
+      <w:proofErr w:type="spellStart"/>
+      <w:r>
+        <w:rPr>
+          <w:rFonts w:ascii="Courier New" w:hAnsi="Courier New" w:cs="Courier New"/>
+          <w:sz w:val="24"/>
+          <w:szCs w:val="24"/>
+        </w:rPr>
+        <w:t>basicConstraints</w:t>
+      </w:r>
+      <w:proofErr w:type="spellEnd"/>
+      <w:r>
+        <w:rPr>
+          <w:rFonts w:ascii="Courier New" w:hAnsi="Courier New" w:cs="Courier New"/>
+          <w:sz w:val="24"/>
+          <w:szCs w:val="24"/>
+        </w:rPr>
+        <w:t>=</w:t>
+      </w:r>
+      <w:proofErr w:type="gramStart"/>
+      <w:r>
+        <w:rPr>
+          <w:rFonts w:ascii="Courier New" w:hAnsi="Courier New" w:cs="Courier New"/>
+          <w:sz w:val="24"/>
+          <w:szCs w:val="24"/>
+        </w:rPr>
+        <w:t>CA:FALSE</w:t>
+      </w:r>
+      <w:proofErr w:type="gramEnd"/>
+    </w:p>
+    <w:p>
+      <w:pPr>
+        <w:spacing w:after="0"/>
+        <w:rPr>
+          <w:rFonts w:ascii="Courier New" w:hAnsi="Courier New" w:cs="Courier New"/>
+          <w:sz w:val="24"/>
+          <w:szCs w:val="24"/>
+        </w:rPr>
+      </w:pPr>
+      <w:proofErr w:type="spellStart"/>
+      <w:r>
+        <w:rPr>
+          <w:rFonts w:ascii="Courier New" w:hAnsi="Courier New" w:cs="Courier New"/>
+          <w:sz w:val="24"/>
+          <w:szCs w:val="24"/>
+        </w:rPr>
+        <w:t>keyUsage</w:t>
+      </w:r>
+      <w:proofErr w:type="spellEnd"/>
+      <w:r>
+        <w:rPr>
+          <w:rFonts w:ascii="Courier New" w:hAnsi="Courier New" w:cs="Courier New"/>
+          <w:sz w:val="24"/>
+          <w:szCs w:val="24"/>
+        </w:rPr>
+        <w:t xml:space="preserve"> = </w:t>
+      </w:r>
+      <w:proofErr w:type="spellStart"/>
+      <w:r>
+        <w:rPr>
+          <w:rFonts w:ascii="Courier New" w:hAnsi="Courier New" w:cs="Courier New"/>
+          <w:sz w:val="24"/>
+          <w:szCs w:val="24"/>
+        </w:rPr>
+        <w:t>digitalSignature</w:t>
+      </w:r>
+      <w:proofErr w:type="spellEnd"/>
+      <w:r>
+        <w:rPr>
+          <w:rFonts w:ascii="Courier New" w:hAnsi="Courier New" w:cs="Courier New"/>
+          <w:sz w:val="24"/>
+          <w:szCs w:val="24"/>
+        </w:rPr>
+        <w:t xml:space="preserve">, </w:t>
+      </w:r>
+      <w:proofErr w:type="spellStart"/>
+      <w:r>
+        <w:rPr>
+          <w:rFonts w:ascii="Courier New" w:hAnsi="Courier New" w:cs="Courier New"/>
+          <w:sz w:val="24"/>
+          <w:szCs w:val="24"/>
+        </w:rPr>
+        <w:t>nonRepudiation</w:t>
+      </w:r>
+      <w:proofErr w:type="spellEnd"/>
+      <w:r>
+        <w:rPr>
+          <w:rFonts w:ascii="Courier New" w:hAnsi="Courier New" w:cs="Courier New"/>
+          <w:sz w:val="24"/>
+          <w:szCs w:val="24"/>
+        </w:rPr>
+        <w:t xml:space="preserve">, </w:t>
+      </w:r>
+      <w:proofErr w:type="spellStart"/>
+      <w:r>
+        <w:rPr>
+          <w:rFonts w:ascii="Courier New" w:hAnsi="Courier New" w:cs="Courier New"/>
+          <w:sz w:val="24"/>
+          <w:szCs w:val="24"/>
+        </w:rPr>
+        <w:t>keyEncipherment</w:t>
+      </w:r>
+      <w:proofErr w:type="spellEnd"/>
+      <w:r>
+        <w:rPr>
+          <w:rFonts w:ascii="Courier New" w:hAnsi="Courier New" w:cs="Courier New"/>
+          <w:sz w:val="24"/>
+          <w:szCs w:val="24"/>
+        </w:rPr>
+        <w:t xml:space="preserve">, </w:t>
+      </w:r>
+      <w:proofErr w:type="spellStart"/>
+      <w:r>
+        <w:rPr>
+          <w:rFonts w:ascii="Courier New" w:hAnsi="Courier New" w:cs="Courier New"/>
+          <w:sz w:val="24"/>
+          <w:szCs w:val="24"/>
+        </w:rPr>
+        <w:t>dataEncipherment</w:t>
+      </w:r>
+      <w:proofErr w:type="spellEnd"/>
+    </w:p>
+    <w:p>
+      <w:pPr>
+        <w:spacing w:after="0"/>
+        <w:rPr>
+          <w:rFonts w:ascii="Courier New" w:hAnsi="Courier New" w:cs="Courier New"/>
+          <w:sz w:val="24"/>
+          <w:szCs w:val="24"/>
+        </w:rPr>
+      </w:pPr>
+    </w:p>
+    <w:p>
+      <w:pPr>
+        <w:spacing w:after="0"/>
+        <w:rPr>
+          <w:sz w:val="24"/>
+          <w:szCs w:val="24"/>
+        </w:rPr>
+      </w:pPr>
+      <w:r>
+        <w:rPr>
+          <w:sz w:val="24"/>
+          <w:szCs w:val="24"/>
+        </w:rPr>
+        <w:t>then run modified step 6:</w:t>
+      </w:r>
+    </w:p>
+    <w:p>
+      <w:pPr>
+        <w:spacing w:after="0"/>
+        <w:rPr>
+          <w:sz w:val="24"/>
+          <w:szCs w:val="24"/>
+        </w:rPr>
+      </w:pPr>
+      <w:proofErr w:type="spellStart"/>
+      <w:r>
+        <w:rPr>
+          <w:rFonts w:ascii="Courier New" w:hAnsi="Courier New" w:cs="Courier New"/>
+          <w:sz w:val="24"/>
+          <w:szCs w:val="24"/>
+        </w:rPr>
+        <w:t>openssl</w:t>
+      </w:r>
+      <w:proofErr w:type="spellEnd"/>
+      <w:r>
+        <w:rPr>
+          <w:rFonts w:ascii="Courier New" w:hAnsi="Courier New" w:cs="Courier New"/>
+          <w:sz w:val="24"/>
+          <w:szCs w:val="24"/>
+        </w:rPr>
+        <w:t xml:space="preserve"> x509 -in </w:t>
+      </w:r>
+      <w:proofErr w:type="spellStart"/>
+      <w:r>
+        <w:rPr>
+          <w:rFonts w:ascii="Courier New" w:hAnsi="Courier New" w:cs="Courier New"/>
+          <w:sz w:val="24"/>
+          <w:szCs w:val="24"/>
+        </w:rPr>
+        <w:t>server.csr</w:t>
+      </w:r>
+      <w:proofErr w:type="spellEnd"/>
+      <w:r>
+        <w:rPr>
+          <w:rFonts w:ascii="Courier New" w:hAnsi="Courier New" w:cs="Courier New"/>
+          <w:sz w:val="24"/>
+          <w:szCs w:val="24"/>
+        </w:rPr>
+        <w:t xml:space="preserve"> -out server.crt -req -</w:t>
+      </w:r>
+      <w:proofErr w:type="spellStart"/>
+      <w:r>
+        <w:rPr>
+          <w:rFonts w:ascii="Courier New" w:hAnsi="Courier New" w:cs="Courier New"/>
+          <w:sz w:val="24"/>
+          <w:szCs w:val="24"/>
+        </w:rPr>
+        <w:t>signkey</w:t>
+      </w:r>
+      <w:proofErr w:type="spellEnd"/>
+      <w:r>
+        <w:rPr>
+          <w:rFonts w:ascii="Courier New" w:hAnsi="Courier New" w:cs="Courier New"/>
+          <w:sz w:val="24"/>
+          <w:szCs w:val="24"/>
+        </w:rPr>
+        <w:t xml:space="preserve"> </w:t>
+      </w:r>
+      <w:proofErr w:type="spellStart"/>
+      <w:r>
+        <w:rPr>
+          <w:rFonts w:ascii="Courier New" w:hAnsi="Courier New" w:cs="Courier New"/>
+          <w:sz w:val="24"/>
+          <w:szCs w:val="24"/>
+        </w:rPr>
+        <w:t>server.key</w:t>
+      </w:r>
+      <w:proofErr w:type="spellEnd"/>
+      <w:r>
+        <w:rPr>
+          <w:rFonts w:ascii="Courier New" w:hAnsi="Courier New" w:cs="Courier New"/>
+          <w:sz w:val="24"/>
+          <w:szCs w:val="24"/>
+        </w:rPr>
+        <w:t xml:space="preserve"> -days 365</w:t>
+      </w:r>
+      <w:r>
+        <w:rPr>
+          <w:rFonts w:ascii="Courier New" w:hAnsi="Courier New" w:cs="Courier New"/>
+          <w:sz w:val="24"/>
+          <w:szCs w:val="24"/>
+        </w:rPr>
+        <w:t xml:space="preserve"> </w:t>
+      </w:r>
+      <w:r>
+        <w:rPr>
+          <w:rFonts w:ascii="Courier New" w:hAnsi="Courier New" w:cs="Courier New"/>
+          <w:sz w:val="24"/>
+          <w:szCs w:val="24"/>
+        </w:rPr>
+        <w:t>-</w:t>
+      </w:r>
+      <w:proofErr w:type="spellStart"/>
+      <w:r>
+        <w:rPr>
+          <w:rFonts w:ascii="Courier New" w:hAnsi="Courier New" w:cs="Courier New"/>
+          <w:sz w:val="24"/>
+          <w:szCs w:val="24"/>
+        </w:rPr>
+        <w:t>extfile</w:t>
+      </w:r>
+      <w:proofErr w:type="spellEnd"/>
+      <w:r>
+        <w:rPr>
+          <w:rFonts w:ascii="Courier New" w:hAnsi="Courier New" w:cs="Courier New"/>
+          <w:sz w:val="24"/>
+          <w:szCs w:val="24"/>
+        </w:rPr>
+        <w:t xml:space="preserve"> v3.ext</w:t>
       </w:r>
     </w:p>
     <w:sectPr>

</xml_diff>